<commit_message>
Susan changes and check point
</commit_message>
<xml_diff>
--- a/Docs/QST HamWebSockets.docx
+++ b/Docs/QST HamWebSockets.docx
@@ -10,9 +10,6 @@
         <w:t>is</w:t>
       </w:r>
       <w:r>
-        <w:t>pa</w:t>
-      </w:r>
-      <w:r>
         <w:t xml:space="preserve"> the lack of interoperability between ham applications.  This has been due to non-standard interoperability between software programs in general.  </w:t>
       </w:r>
     </w:p>
@@ -24,7 +21,13 @@
         <w:t>working copies of 4</w:t>
       </w:r>
       <w:r>
-        <w:t xml:space="preserve"> Amateur Radio Web Services:</w:t>
+        <w:t xml:space="preserve"> Amateur Radio Web </w:t>
+      </w:r>
+      <w:r>
+        <w:t>servers</w:t>
+      </w:r>
+      <w:r>
+        <w:t>:</w:t>
       </w:r>
     </w:p>
     <w:p>
@@ -36,7 +39,18 @@
         </w:numPr>
       </w:pPr>
       <w:r>
-        <w:t>RigGate – a service to control one or more radios.</w:t>
+        <w:t xml:space="preserve">RigGate – a </w:t>
+      </w:r>
+      <w:bookmarkStart w:id="0" w:name="OLE_LINK1"/>
+      <w:r>
+        <w:t>server</w:t>
+      </w:r>
+      <w:r>
+        <w:t xml:space="preserve"> </w:t>
+      </w:r>
+      <w:bookmarkEnd w:id="0"/>
+      <w:r>
+        <w:t>to control one or more radios.</w:t>
       </w:r>
       <w:r>
         <w:t xml:space="preserve">  This is the flagship service and should be usable by press time</w:t>
@@ -51,7 +65,13 @@
         </w:numPr>
       </w:pPr>
       <w:r>
-        <w:t xml:space="preserve">LogGate – a service to log QSO into a database.  </w:t>
+        <w:t xml:space="preserve">LogGate – a </w:t>
+      </w:r>
+      <w:r>
+        <w:t xml:space="preserve">server </w:t>
+      </w:r>
+      <w:r>
+        <w:t xml:space="preserve">to log QSO into a database.  </w:t>
       </w:r>
     </w:p>
     <w:p>
@@ -69,7 +89,13 @@
         <w:t>Cluster</w:t>
       </w:r>
       <w:r>
-        <w:t xml:space="preserve">Gate – DX Cluster service with push notification using Microsoft SignalR service. </w:t>
+        <w:t xml:space="preserve">Gate – DX Cluster </w:t>
+      </w:r>
+      <w:r>
+        <w:t xml:space="preserve">server </w:t>
+      </w:r>
+      <w:r>
+        <w:t xml:space="preserve">with push notification using Microsoft SignalR service. </w:t>
       </w:r>
     </w:p>
     <w:p>
@@ -95,7 +121,25 @@
         <w:ind w:left="0"/>
       </w:pPr>
       <w:r>
-        <w:t>At the time of writing all except RigGate hasn’t been started.  I thought that RigGate would be the easiest to write.   I am fairly sure I was incorrect. ;-)  My plan is to get Flex PowerSDR, ICOM and Kenwood support for RigGate, but not sure how much else I can put into it.  Being that it is open source I am open others will contribute to the project.</w:t>
+        <w:t>At the time of writing all except RigGate ha</w:t>
+      </w:r>
+      <w:r>
+        <w:t>ve</w:t>
+      </w:r>
+      <w:r>
+        <w:t xml:space="preserve">n’t been started.  I thought that RigGate would be the easiest to write.   I am fairly sure I was incorrect. ;-)  My plan is to get Flex PowerSDR, ICOM and Kenwood support for RigGate, but not sure how much else I can put into it.  Being that it is open source I am open </w:t>
+      </w:r>
+      <w:r>
+        <w:t xml:space="preserve">to </w:t>
+      </w:r>
+      <w:r>
+        <w:t xml:space="preserve">others </w:t>
+      </w:r>
+      <w:r>
+        <w:t>to</w:t>
+      </w:r>
+      <w:r>
+        <w:t xml:space="preserve"> contribute to the project.</w:t>
       </w:r>
     </w:p>
     <w:p>
@@ -110,19 +154,31 @@
         <w:ind w:left="0"/>
       </w:pPr>
       <w:r>
-        <w:t>These service</w:t>
-      </w:r>
-      <w:r>
-        <w:t>s</w:t>
-      </w:r>
-      <w:r>
-        <w:t xml:space="preserve"> and projects are not a replacement for logbook programs, but to provide a powerful but easy flexible framework for all Amateur Radio applications to use common resources. </w:t>
-      </w:r>
-      <w:r>
-        <w:t xml:space="preserve"> The</w:t>
-      </w:r>
-      <w:r>
-        <w:t xml:space="preserve"> StarGates takes care of a lot of hard and dull parts of building an application so developers don’t have to reinvent the wheel.</w:t>
+        <w:t>These services and projects are not a replacement for logbook programs, but</w:t>
+      </w:r>
+      <w:r>
+        <w:t xml:space="preserve"> are</w:t>
+      </w:r>
+      <w:r>
+        <w:t xml:space="preserve"> to provide a powerful</w:t>
+      </w:r>
+      <w:r>
+        <w:t>,</w:t>
+      </w:r>
+      <w:r>
+        <w:t xml:space="preserve"> easy flexible framework fo</w:t>
+      </w:r>
+      <w:r>
+        <w:t>r all Amateur Radio application.  The StarGate</w:t>
+      </w:r>
+      <w:r>
+        <w:t xml:space="preserve"> takes care of a lot of hard and dull parts of building an application</w:t>
+      </w:r>
+      <w:r>
+        <w:t>,</w:t>
+      </w:r>
+      <w:r>
+        <w:t xml:space="preserve"> so developers don’t have to reinvent the wheel.</w:t>
       </w:r>
     </w:p>
     <w:p>
@@ -156,7 +212,13 @@
         <w:rPr>
           <w:b/>
         </w:rPr>
-        <w:t>Amateur Radio user</w:t>
+        <w:t xml:space="preserve">Amateur Radio </w:t>
+      </w:r>
+      <w:r>
+        <w:rPr>
+          <w:b/>
+        </w:rPr>
+        <w:t>Operator</w:t>
       </w:r>
     </w:p>
     <w:p>
@@ -179,7 +241,19 @@
         </w:numPr>
       </w:pPr>
       <w:r>
-        <w:t xml:space="preserve">Digital software can log contacts to same database is the logging application.    </w:t>
+        <w:t xml:space="preserve">Digital software can log contacts to </w:t>
+      </w:r>
+      <w:r>
+        <w:t xml:space="preserve">the </w:t>
+      </w:r>
+      <w:r>
+        <w:t xml:space="preserve">same database </w:t>
+      </w:r>
+      <w:r>
+        <w:t>as</w:t>
+      </w:r>
+      <w:r>
+        <w:t xml:space="preserve"> the logging application.    </w:t>
       </w:r>
     </w:p>
     <w:p>
@@ -191,7 +265,13 @@
         </w:numPr>
       </w:pPr>
       <w:r>
-        <w:t>Cluster applications, logging applications, digital applications can talk to the radio at the same time.</w:t>
+        <w:t>Cluster applications, logging applications, digital applications</w:t>
+      </w:r>
+      <w:r>
+        <w:t>, and even web browser applications</w:t>
+      </w:r>
+      <w:r>
+        <w:t xml:space="preserve"> can talk to the radio at the same time.</w:t>
       </w:r>
     </w:p>
     <w:p>
@@ -203,7 +283,16 @@
         </w:numPr>
       </w:pPr>
       <w:r>
-        <w:t>Server and the client doesn’t have to be on the same computer or country.</w:t>
+        <w:t>The server and the client do</w:t>
+      </w:r>
+      <w:r>
+        <w:t>n’t have to be on the same computer or</w:t>
+      </w:r>
+      <w:r>
+        <w:t xml:space="preserve"> even in the same</w:t>
+      </w:r>
+      <w:r>
+        <w:t xml:space="preserve"> country.</w:t>
       </w:r>
     </w:p>
     <w:p>
@@ -215,7 +304,10 @@
         </w:numPr>
       </w:pPr>
       <w:r>
-        <w:t>Server will be backwards compatible with older versions of the client.</w:t>
+        <w:t>The s</w:t>
+      </w:r>
+      <w:r>
+        <w:t>erver will be backwards compatible with older versions of the client.</w:t>
       </w:r>
     </w:p>
     <w:p>
@@ -227,7 +319,28 @@
         </w:numPr>
       </w:pPr>
       <w:r>
-        <w:t xml:space="preserve">With a single click log your contacts to one or more servers.  No more exporting an ADIF file on one logbook app and important it on another.  </w:t>
+        <w:t>A</w:t>
+      </w:r>
+      <w:r>
+        <w:t xml:space="preserve"> single click</w:t>
+      </w:r>
+      <w:r>
+        <w:t xml:space="preserve"> will</w:t>
+      </w:r>
+      <w:r>
+        <w:t xml:space="preserve"> log your contacts to one or more servers.  No more exporting an ADIF file </w:t>
+      </w:r>
+      <w:r>
+        <w:t>on one logbook app and importing</w:t>
+      </w:r>
+      <w:r>
+        <w:t xml:space="preserve"> it </w:t>
+      </w:r>
+      <w:r>
+        <w:t>from</w:t>
+      </w:r>
+      <w:r>
+        <w:t xml:space="preserve"> another.  </w:t>
       </w:r>
     </w:p>
     <w:p>
@@ -239,7 +352,13 @@
         </w:numPr>
       </w:pPr>
       <w:r>
-        <w:t>More than one user and/or one computer could be logging to the same database at the same time.  This would be great for multi-Op contest like Field Day.</w:t>
+        <w:t>More than one user and/or one computer could be logging to the same database at the same time.  This would be great for multi-Op contest</w:t>
+      </w:r>
+      <w:r>
+        <w:t>s</w:t>
+      </w:r>
+      <w:r>
+        <w:t xml:space="preserve"> like Field Day.</w:t>
       </w:r>
     </w:p>
     <w:p>
@@ -251,7 +370,19 @@
         </w:numPr>
       </w:pPr>
       <w:r>
-        <w:t>Applications are no longer required to be desktop applications.  There can and will be browser logbook programs that can control the radio and log to the same database as a desktop application.</w:t>
+        <w:t>Applications are no longer required to be desktop applications.  There can</w:t>
+      </w:r>
+      <w:r>
+        <w:t>,</w:t>
+      </w:r>
+      <w:r>
+        <w:t xml:space="preserve"> and will be</w:t>
+      </w:r>
+      <w:r>
+        <w:t>,</w:t>
+      </w:r>
+      <w:r>
+        <w:t xml:space="preserve"> browser logbook programs that can control the radio and log to the same database as a desktop application.</w:t>
       </w:r>
     </w:p>
     <w:p>
@@ -278,7 +409,40 @@
         <w:ind w:left="0"/>
       </w:pPr>
       <w:r>
-        <w:t>Version support is really important.  Here is why:  Let’ say you like Acme PSK that uses LogGate V1, however you upgrade to the latest version of WizBang logger which wants V3.1 of LogGate.  Since the latest version of LogGate will support V1-Vn everyone will be happy.  There still could be a version problem if say QSL-Me.com writes there web services and write previous version services, then it won’t work.</w:t>
+        <w:t>Version support is really important.  Here is why:  Let’ say you like Acme PSK that uses LogGate V1, however you upgrade to the latest version of WizBang logger which wants V3.1 of LogGate.  Since the latest versi</w:t>
+      </w:r>
+      <w:r>
+        <w:t>on of LogGate will support V1-V4</w:t>
+      </w:r>
+      <w:r>
+        <w:t xml:space="preserve"> everyone will be happy.  There still could be a version problem if say QSL-Me.com writes </w:t>
+      </w:r>
+      <w:r>
+        <w:t>their</w:t>
+      </w:r>
+      <w:r>
+        <w:t xml:space="preserve"> web services and </w:t>
+      </w:r>
+      <w:r>
+        <w:t xml:space="preserve">doesn’t </w:t>
+      </w:r>
+      <w:r>
+        <w:t>write previous version services, then it won’t work.</w:t>
+      </w:r>
+      <w:r>
+        <w:t xml:space="preserve">  This isn’t expected to be </w:t>
+      </w:r>
+      <w:r>
+        <w:t>a problem since</w:t>
+      </w:r>
+      <w:r>
+        <w:t xml:space="preserve"> the software is open source under the Apache license anyone could take the server source code and make proprietary changes w</w:t>
+      </w:r>
+      <w:r>
+        <w:t xml:space="preserve">ithout the legal requirement of </w:t>
+      </w:r>
+      <w:r>
+        <w:t xml:space="preserve">sharing their source code.  </w:t>
       </w:r>
     </w:p>
     <w:p/>
@@ -292,13 +456,7 @@
         <w:rPr>
           <w:b/>
         </w:rPr>
-        <w:t>A</w:t>
-      </w:r>
-      <w:r>
-        <w:rPr>
-          <w:b/>
-        </w:rPr>
-        <w:t xml:space="preserve">pplication developer </w:t>
+        <w:t xml:space="preserve">Application developer </w:t>
       </w:r>
     </w:p>
     <w:p>
@@ -310,13 +468,13 @@
         </w:numPr>
       </w:pPr>
       <w:r>
-        <w:t>T</w:t>
-      </w:r>
-      <w:r>
-        <w:t>his means you can spend more time on the features that is important to your users and less time</w:t>
-      </w:r>
-      <w:r>
-        <w:t xml:space="preserve"> reinvent the wheel.</w:t>
+        <w:t>This means you can spend more time on the features that is important to your users and less time reinvent</w:t>
+      </w:r>
+      <w:r>
+        <w:t>ing</w:t>
+      </w:r>
+      <w:r>
+        <w:t xml:space="preserve"> the wheel.</w:t>
       </w:r>
     </w:p>
     <w:p>
@@ -394,7 +552,13 @@
         </w:numPr>
       </w:pPr>
       <w:r>
-        <w:t>Versioning reduces the pressure to upgrade your application because a new StarGate server has been released.  You users can upgrade that StarGate server without feature it will break your application.</w:t>
+        <w:t>Versioning reduces the pressure to upgrade your application because a new StarGate server has been released.  You users can upgrade that</w:t>
+      </w:r>
+      <w:r>
+        <w:t xml:space="preserve"> StarGate server without fearing</w:t>
+      </w:r>
+      <w:r>
+        <w:t xml:space="preserve"> it will break your application.</w:t>
       </w:r>
     </w:p>
     <w:p>
@@ -480,7 +644,7 @@
           <v:shape id="_x0000_i1025" type="#_x0000_t75" style="width:358.65pt;height:276.45pt" o:ole="">
             <v:imagedata r:id="rId5" o:title=""/>
           </v:shape>
-          <o:OLEObject Type="Embed" ProgID="Visio.Drawing.15" ShapeID="_x0000_i1025" DrawAspect="Content" ObjectID="_1483056185" r:id="rId6"/>
+          <o:OLEObject Type="Embed" ProgID="Visio.Drawing.15" ShapeID="_x0000_i1025" DrawAspect="Content" ObjectID="_1484905986" r:id="rId6"/>
         </w:object>
       </w:r>
     </w:p>
@@ -502,7 +666,10 @@
     </w:p>
     <w:p>
       <w:r>
-        <w:t>There have been standards ways to connect software, but for the most part they have been low level or very expensive.   In the late 1990 web services came into being.  It was based upon the idea that web service could not only display web sites to a browser but also be a server of information to applications.</w:t>
+        <w:t>There have been standard</w:t>
+      </w:r>
+      <w:r>
+        <w:t xml:space="preserve"> ways to connect software, but for the most part they have been low level or very expensive.   In the late 1990 web services came into being.  It was based upon the idea that web service could not only display web sites to a browser but also be a server of information to applications.</w:t>
       </w:r>
       <w:r>
         <w:t xml:space="preserve">  A new standard was created called SOAP (Simple Object Access Protocol).  When you are talking about computer protocol if you see the word “simple” it means very very complex.  SOAP is no exception.</w:t>
@@ -510,7 +677,19 @@
     </w:p>
     <w:p>
       <w:r>
-        <w:t xml:space="preserve">In 2000 Dr. Roy Fielding coined the term Rest for Representation State Transfer (ReST), however it didn’t really catch on until after 2010.  Now Rest is being used by all the cool kids from Twitter, Amazon, Wal-Mart, Google, </w:t>
+        <w:t>In 2000 Dr. R</w:t>
+      </w:r>
+      <w:r>
+        <w:t>oy Fielding coined the term ReST</w:t>
+      </w:r>
+      <w:r>
+        <w:t xml:space="preserve"> for Representation State Transfer (ReST), however it didn’t really catc</w:t>
+      </w:r>
+      <w:r>
+        <w:t>h on until after 2010.  Now ReST</w:t>
+      </w:r>
+      <w:r>
+        <w:t xml:space="preserve"> is being used by all the cool kids from Twitter, Amazon, Wal-Mart, Google, </w:t>
       </w:r>
       <w:r>
         <w:t>etc.</w:t>
@@ -817,7 +996,13 @@
         <w:t xml:space="preserve">This is a standard http GET action which is the same action that a normal web site uses to return a page. </w:t>
       </w:r>
       <w:r>
-        <w:t xml:space="preserve"> I got this from using the Chrome browser.  Chrome and Firefox converts JSON to XML.</w:t>
+        <w:t xml:space="preserve"> I got this from using the Chrome brows</w:t>
+      </w:r>
+      <w:r>
+        <w:t>er.  Chrome and Firefox convert</w:t>
+      </w:r>
+      <w:r>
+        <w:t xml:space="preserve"> JSON to XML.</w:t>
       </w:r>
       <w:r>
         <w:t xml:space="preserve"> </w:t>
@@ -886,7 +1071,25 @@
         <w:spacing w:after="0" w:line="240" w:lineRule="auto"/>
       </w:pPr>
       <w:r>
-        <w:t>To set anyone one or more radio properties such as frequency or mode the client would issue at a post statement.  A .NET client wrapper has been provided so the C# code would look something like this:</w:t>
+        <w:t>To set anyone one or more radio properties</w:t>
+      </w:r>
+      <w:r>
+        <w:t>,</w:t>
+      </w:r>
+      <w:r>
+        <w:t xml:space="preserve"> such as frequency or mode</w:t>
+      </w:r>
+      <w:r>
+        <w:t>, the client would issue</w:t>
+      </w:r>
+      <w:r>
+        <w:t xml:space="preserve"> a post </w:t>
+      </w:r>
+      <w:r>
+        <w:t>action</w:t>
+      </w:r>
+      <w:r>
+        <w:t>.  A .NET client wrapper has been provided so the C# code would look something like this:</w:t>
       </w:r>
     </w:p>
     <w:p>
@@ -1014,23 +1217,7 @@
           <w:i/>
           <w:color w:val="000000"/>
         </w:rPr>
-        <w:t> </w:t>
-      </w:r>
-      <w:r>
-        <w:rPr>
-          <w:rFonts w:ascii="Consolas" w:hAnsi="Consolas" w:cs="Consolas"/>
-          <w:i/>
-          <w:color w:val="000000"/>
-        </w:rPr>
-        <w:t>Property Name</w:t>
-      </w:r>
-      <w:r>
-        <w:rPr>
-          <w:rFonts w:ascii="Consolas" w:hAnsi="Consolas" w:cs="Consolas"/>
-          <w:i/>
-          <w:color w:val="000000"/>
-        </w:rPr>
-        <w:t> { </w:t>
+        <w:t> Property Name { </w:t>
       </w:r>
       <w:r>
         <w:rPr>
@@ -1196,23 +1383,7 @@
           <w:i/>
           <w:color w:val="000000"/>
         </w:rPr>
-        <w:t> Status </w:t>
-      </w:r>
-      <w:r>
-        <w:rPr>
-          <w:rFonts w:ascii="Consolas" w:hAnsi="Consolas" w:cs="Consolas"/>
-          <w:i/>
-          <w:color w:val="000000"/>
-        </w:rPr>
-        <w:t>{get</w:t>
-      </w:r>
-      <w:r>
-        <w:rPr>
-          <w:rFonts w:ascii="Consolas" w:hAnsi="Consolas" w:cs="Consolas"/>
-          <w:i/>
-          <w:color w:val="000000"/>
-        </w:rPr>
-        <w:t>; </w:t>
+        <w:t> Status {get; </w:t>
       </w:r>
       <w:r>
         <w:rPr>
@@ -1560,23 +1731,7 @@
           <w:i/>
           <w:color w:val="000000"/>
         </w:rPr>
-        <w:t>&gt; Properties </w:t>
-      </w:r>
-      <w:r>
-        <w:rPr>
-          <w:rFonts w:ascii="Consolas" w:hAnsi="Consolas" w:cs="Consolas"/>
-          <w:i/>
-          <w:color w:val="000000"/>
-        </w:rPr>
-        <w:t>{get</w:t>
-      </w:r>
-      <w:r>
-        <w:rPr>
-          <w:rFonts w:ascii="Consolas" w:hAnsi="Consolas" w:cs="Consolas"/>
-          <w:i/>
-          <w:color w:val="000000"/>
-        </w:rPr>
-        <w:t>; </w:t>
+        <w:t>&gt; Properties {get; </w:t>
       </w:r>
       <w:r>
         <w:rPr>
@@ -2060,7 +2215,7 @@
         </w:rPr>
         <w:t> HostName </w:t>
       </w:r>
-      <w:bookmarkStart w:id="0" w:name="OLE_LINK5"/>
+      <w:bookmarkStart w:id="1" w:name="OLE_LINK5"/>
       <w:r>
         <w:rPr>
           <w:rFonts w:ascii="Consolas" w:hAnsi="Consolas" w:cs="Consolas"/>
@@ -2097,7 +2252,7 @@
         <w:t>; }</w:t>
       </w:r>
     </w:p>
-    <w:bookmarkEnd w:id="0"/>
+    <w:bookmarkEnd w:id="1"/>
     <w:p>
       <w:pPr>
         <w:pStyle w:val="HTMLPreformatted"/>
@@ -2693,7 +2848,7 @@
         </w:rPr>
         <w:t> respCmd = </w:t>
       </w:r>
-      <w:bookmarkStart w:id="1" w:name="OLE_LINK6"/>
+      <w:bookmarkStart w:id="2" w:name="OLE_LINK6"/>
       <w:r>
         <w:rPr>
           <w:rFonts w:ascii="Consolas" w:hAnsi="Consolas" w:cs="Consolas"/>
@@ -2710,8 +2865,8 @@
         </w:rPr>
         <w:t>.</w:t>
       </w:r>
-      <w:bookmarkStart w:id="2" w:name="OLE_LINK9"/>
-      <w:bookmarkStart w:id="3" w:name="OLE_LINK10"/>
+      <w:bookmarkStart w:id="3" w:name="OLE_LINK9"/>
+      <w:bookmarkStart w:id="4" w:name="OLE_LINK10"/>
       <w:r>
         <w:rPr>
           <w:rFonts w:ascii="Consolas" w:hAnsi="Consolas" w:cs="Consolas"/>
@@ -2720,9 +2875,9 @@
         </w:rPr>
         <w:t>SetRadioProperty</w:t>
       </w:r>
-      <w:bookmarkEnd w:id="1"/>
       <w:bookmarkEnd w:id="2"/>
       <w:bookmarkEnd w:id="3"/>
+      <w:bookmarkEnd w:id="4"/>
       <w:r>
         <w:rPr>
           <w:rFonts w:ascii="Consolas" w:hAnsi="Consolas" w:cs="Consolas"/>
@@ -3299,7 +3454,7 @@
         </w:rPr>
         <w:t xml:space="preserve">This would only have to be done writing if you are using a language that didn’t have a JSON or XML </w:t>
       </w:r>
-      <w:bookmarkStart w:id="4" w:name="OLE_LINK11"/>
+      <w:bookmarkStart w:id="5" w:name="OLE_LINK11"/>
       <w:r>
         <w:rPr>
           <w:rFonts w:ascii="Calibri" w:hAnsi="Calibri" w:cs="Consolas"/>
@@ -3307,7 +3462,7 @@
         </w:rPr>
         <w:t xml:space="preserve">serializer built into the http client class. </w:t>
       </w:r>
-      <w:bookmarkEnd w:id="4"/>
+      <w:bookmarkEnd w:id="5"/>
     </w:p>
     <w:p>
       <w:pPr>
@@ -3666,8 +3821,8 @@
       <w:r>
         <w:t xml:space="preserve">StarGate Wiki:  </w:t>
       </w:r>
-      <w:bookmarkStart w:id="5" w:name="OLE_LINK12"/>
-      <w:bookmarkStart w:id="6" w:name="OLE_LINK13"/>
+      <w:bookmarkStart w:id="6" w:name="OLE_LINK12"/>
+      <w:bookmarkStart w:id="7" w:name="OLE_LINK13"/>
       <w:r>
         <w:fldChar w:fldCharType="begin"/>
       </w:r>
@@ -3693,23 +3848,23 @@
         <w:fldChar w:fldCharType="end"/>
       </w:r>
     </w:p>
-    <w:bookmarkEnd w:id="5"/>
     <w:bookmarkEnd w:id="6"/>
-    <w:p>
-      <w:pPr>
-        <w:keepNext/>
-        <w:keepLines/>
-        <w:spacing w:after="0" w:line="240" w:lineRule="auto"/>
-      </w:pPr>
-    </w:p>
-    <w:p>
-      <w:pPr>
-        <w:keepNext/>
-        <w:keepLines/>
-        <w:spacing w:after="0" w:line="240" w:lineRule="auto"/>
-      </w:pPr>
-      <w:bookmarkStart w:id="7" w:name="OLE_LINK7"/>
-      <w:bookmarkStart w:id="8" w:name="OLE_LINK8"/>
+    <w:bookmarkEnd w:id="7"/>
+    <w:p>
+      <w:pPr>
+        <w:keepNext/>
+        <w:keepLines/>
+        <w:spacing w:after="0" w:line="240" w:lineRule="auto"/>
+      </w:pPr>
+    </w:p>
+    <w:p>
+      <w:pPr>
+        <w:keepNext/>
+        <w:keepLines/>
+        <w:spacing w:after="0" w:line="240" w:lineRule="auto"/>
+      </w:pPr>
+      <w:bookmarkStart w:id="8" w:name="OLE_LINK7"/>
+      <w:bookmarkStart w:id="9" w:name="OLE_LINK8"/>
       <w:r>
         <w:t xml:space="preserve">RigGate GitHub Repository: </w:t>
       </w:r>
@@ -3722,26 +3877,23 @@
         </w:r>
       </w:hyperlink>
     </w:p>
-    <w:bookmarkEnd w:id="7"/>
     <w:bookmarkEnd w:id="8"/>
-    <w:p>
-      <w:pPr>
-        <w:keepNext/>
-        <w:keepLines/>
-        <w:spacing w:after="0" w:line="240" w:lineRule="auto"/>
-      </w:pPr>
-    </w:p>
-    <w:p>
-      <w:pPr>
-        <w:keepNext/>
-        <w:keepLines/>
-        <w:spacing w:after="0" w:line="240" w:lineRule="auto"/>
-      </w:pPr>
-      <w:r>
-        <w:t>Log</w:t>
-      </w:r>
-      <w:r>
-        <w:t xml:space="preserve">Gate GitHub Repository: </w:t>
+    <w:bookmarkEnd w:id="9"/>
+    <w:p>
+      <w:pPr>
+        <w:keepNext/>
+        <w:keepLines/>
+        <w:spacing w:after="0" w:line="240" w:lineRule="auto"/>
+      </w:pPr>
+    </w:p>
+    <w:p>
+      <w:pPr>
+        <w:keepNext/>
+        <w:keepLines/>
+        <w:spacing w:after="0" w:line="240" w:lineRule="auto"/>
+      </w:pPr>
+      <w:r>
+        <w:t xml:space="preserve">LogGate GitHub Repository: </w:t>
       </w:r>
       <w:hyperlink r:id="rId9" w:history="1">
         <w:r>
@@ -3842,10 +3994,52 @@
         <w:spacing w:after="0" w:line="240" w:lineRule="auto"/>
       </w:pPr>
       <w:r>
-        <w:t>This has to be a team project.  I hope that I have made a good case why standardizing on ReST web services make a lot of sense and will help everyone.  However ever if I wrote all the services I would still need application author to adopt the protocols.</w:t>
-      </w:r>
-      <w:bookmarkStart w:id="9" w:name="_GoBack"/>
-      <w:bookmarkEnd w:id="9"/>
+        <w:t>This has to be a team project.  I hope that I have made a good case why standardizing on ReST web services make</w:t>
+      </w:r>
+      <w:r>
+        <w:t>s</w:t>
+      </w:r>
+      <w:r>
+        <w:t xml:space="preserve"> a lot of sense and will help everyone.  However</w:t>
+      </w:r>
+      <w:r>
+        <w:t>,</w:t>
+      </w:r>
+      <w:r>
+        <w:t xml:space="preserve"> if I wrote all the services I would still need application author</w:t>
+      </w:r>
+      <w:r>
+        <w:t>s</w:t>
+      </w:r>
+      <w:r>
+        <w:t xml:space="preserve"> to adopt the protocols.</w:t>
+      </w:r>
+    </w:p>
+    <w:p>
+      <w:pPr>
+        <w:keepNext/>
+        <w:keepLines/>
+        <w:spacing w:after="0" w:line="240" w:lineRule="auto"/>
+      </w:pPr>
+    </w:p>
+    <w:p>
+      <w:pPr>
+        <w:keepNext/>
+        <w:keepLines/>
+        <w:spacing w:after="0" w:line="240" w:lineRule="auto"/>
+      </w:pPr>
+      <w:r>
+        <w:t>Darryl Wagoner WA1GON</w:t>
+      </w:r>
+    </w:p>
+    <w:p>
+      <w:pPr>
+        <w:keepNext/>
+        <w:keepLines/>
+        <w:spacing w:after="0" w:line="240" w:lineRule="auto"/>
+      </w:pPr>
+      <w:bookmarkStart w:id="10" w:name="_GoBack"/>
+      <w:bookmarkEnd w:id="10"/>
     </w:p>
     <w:sectPr>
       <w:pgSz w:w="12240" w:h="15840"/>

</xml_diff>